<commit_message>
implemented ? link to error message for responses
</commit_message>
<xml_diff>
--- a/RestSharpGui/trunk/RestSharpGui/TODO.docx
+++ b/RestSharpGui/trunk/RestSharpGui/TODO.docx
@@ -205,6 +205,29 @@
       <w:pPr>
         <w:pStyle w:val="ListParagraph"/>
         <w:numPr>
+          <w:ilvl w:val="1"/>
+          <w:numId w:val="1"/>
+        </w:numPr>
+      </w:pPr>
+      <w:r>
+        <w:t xml:space="preserve">(high, medium) Ensure settings are persisted between versions of app (see </w:t>
+      </w:r>
+      <w:hyperlink r:id="rId6" w:anchor="1928041" w:history="1">
+        <w:r>
+          <w:rPr>
+            <w:rStyle w:val="Hyperlink"/>
+          </w:rPr>
+          <w:t>http://stackoverflow.com/questions/621265/can-i-control-the-location-of-net-user-settings-to-avoid-losing-settings-on-app/1928041#1928041</w:t>
+        </w:r>
+      </w:hyperlink>
+      <w:r>
+        <w:t>)</w:t>
+      </w:r>
+    </w:p>
+    <w:p>
+      <w:pPr>
+        <w:pStyle w:val="ListParagraph"/>
+        <w:numPr>
           <w:ilvl w:val="0"/>
           <w:numId w:val="1"/>
         </w:numPr>
@@ -248,23 +271,30 @@
         </w:numPr>
       </w:pPr>
       <w:r>
-        <w:t>(</w:t>
-      </w:r>
-      <w:proofErr w:type="gramStart"/>
-      <w:r>
-        <w:t>low</w:t>
-      </w:r>
-      <w:proofErr w:type="gramEnd"/>
-      <w:r>
-        <w:t xml:space="preserve">, ?) </w:t>
-      </w:r>
-      <w:r>
-        <w:t>Remove unused items fro</w:t>
-      </w:r>
+        <w:t xml:space="preserve">(low, ?) </w:t>
+      </w:r>
+      <w:r>
+        <w:t>Remove unused items from text box context menus</w:t>
+      </w:r>
+    </w:p>
+    <w:p>
+      <w:pPr>
+        <w:pStyle w:val="ListParagraph"/>
+        <w:numPr>
+          <w:ilvl w:val="1"/>
+          <w:numId w:val="1"/>
+        </w:numPr>
+        <w:rPr>
+          <w:highlight w:val="green"/>
+        </w:rPr>
+      </w:pPr>
       <w:bookmarkStart w:id="0" w:name="_GoBack"/>
       <w:bookmarkEnd w:id="0"/>
       <w:r>
-        <w:t>m text box context menus</w:t>
+        <w:rPr>
+          <w:highlight w:val="green"/>
+        </w:rPr>
+        <w:t>(medium, low) Add “?” link next to “Error” response status results which pops up to show error message.</w:t>
       </w:r>
     </w:p>
     <w:p>
@@ -461,6 +491,7 @@
         </w:numPr>
       </w:pPr>
       <w:r>
+        <w:lastRenderedPageBreak/>
         <w:t>Probably stick with subversion, but maybe mercurial</w:t>
       </w:r>
     </w:p>
@@ -529,7 +560,6 @@
         </w:numPr>
       </w:pPr>
       <w:r>
-        <w:lastRenderedPageBreak/>
         <w:t xml:space="preserve">Register with </w:t>
       </w:r>
       <w:proofErr w:type="spellStart"/>

</xml_diff>

<commit_message>
implemented save prompt on exit when dirty
</commit_message>
<xml_diff>
--- a/RestSharpGui/trunk/RestSharpGui/TODO.docx
+++ b/RestSharpGui/trunk/RestSharpGui/TODO.docx
@@ -93,11 +93,20 @@
           <w:ilvl w:val="1"/>
           <w:numId w:val="1"/>
         </w:numPr>
-      </w:pPr>
-      <w:r>
+        <w:rPr>
+          <w:highlight w:val="green"/>
+        </w:rPr>
+      </w:pPr>
+      <w:r>
+        <w:rPr>
+          <w:highlight w:val="green"/>
+        </w:rPr>
         <w:t xml:space="preserve">(low, low) </w:t>
       </w:r>
       <w:r>
+        <w:rPr>
+          <w:highlight w:val="green"/>
+        </w:rPr>
         <w:t>Prompt to save when trying to close and current request has been modified</w:t>
       </w:r>
     </w:p>
@@ -228,6 +237,23 @@
       <w:pPr>
         <w:pStyle w:val="ListParagraph"/>
         <w:numPr>
+          <w:ilvl w:val="1"/>
+          <w:numId w:val="1"/>
+        </w:numPr>
+      </w:pPr>
+      <w:r>
+        <w:t xml:space="preserve">(medium, low) </w:t>
+      </w:r>
+      <w:bookmarkStart w:id="0" w:name="_GoBack"/>
+      <w:bookmarkEnd w:id="0"/>
+      <w:r>
+        <w:t>Short-cut keys for menu items (e.g. Save)</w:t>
+      </w:r>
+    </w:p>
+    <w:p>
+      <w:pPr>
+        <w:pStyle w:val="ListParagraph"/>
+        <w:numPr>
           <w:ilvl w:val="0"/>
           <w:numId w:val="1"/>
         </w:numPr>
@@ -288,8 +314,6 @@
           <w:highlight w:val="green"/>
         </w:rPr>
       </w:pPr>
-      <w:bookmarkStart w:id="0" w:name="_GoBack"/>
-      <w:bookmarkEnd w:id="0"/>
       <w:r>
         <w:rPr>
           <w:highlight w:val="green"/>
@@ -479,6 +503,7 @@
         </w:numPr>
       </w:pPr>
       <w:r>
+        <w:lastRenderedPageBreak/>
         <w:t>Import repository</w:t>
       </w:r>
     </w:p>
@@ -491,7 +516,6 @@
         </w:numPr>
       </w:pPr>
       <w:r>
-        <w:lastRenderedPageBreak/>
         <w:t>Probably stick with subversion, but maybe mercurial</w:t>
       </w:r>
     </w:p>

</xml_diff>

<commit_message>
swallow persist setting on form clossing exceptions
</commit_message>
<xml_diff>
--- a/RestSharpGui/trunk/RestSharpGui/TODO.docx
+++ b/RestSharpGui/trunk/RestSharpGui/TODO.docx
@@ -117,11 +117,20 @@
           <w:ilvl w:val="1"/>
           <w:numId w:val="1"/>
         </w:numPr>
-      </w:pPr>
-      <w:r>
+        <w:rPr>
+          <w:highlight w:val="green"/>
+        </w:rPr>
+      </w:pPr>
+      <w:r>
+        <w:rPr>
+          <w:highlight w:val="green"/>
+        </w:rPr>
         <w:t xml:space="preserve">(low, low) </w:t>
       </w:r>
       <w:r>
+        <w:rPr>
+          <w:highlight w:val="green"/>
+        </w:rPr>
         <w:t>Swallow exceptions when fail to save settings on window closing (e.g. user local settings have been deleted)</w:t>
       </w:r>
     </w:p>
@@ -147,6 +156,8 @@
       <w:r>
         <w:t>Edit settings validation errors – see if we can use the same kind of error dialog box  for custom validation errors that is built into the Settings for data type validation errors</w:t>
       </w:r>
+      <w:bookmarkStart w:id="0" w:name="_GoBack"/>
+      <w:bookmarkEnd w:id="0"/>
     </w:p>
     <w:p>
       <w:pPr>
@@ -242,12 +253,7 @@
         </w:numPr>
       </w:pPr>
       <w:r>
-        <w:t xml:space="preserve">(medium, low) </w:t>
-      </w:r>
-      <w:bookmarkStart w:id="0" w:name="_GoBack"/>
-      <w:bookmarkEnd w:id="0"/>
-      <w:r>
-        <w:t>Short-cut keys for menu items (e.g. Save)</w:t>
+        <w:t>(medium, low) Short-cut keys for menu items (e.g. Save)</w:t>
       </w:r>
     </w:p>
     <w:p>

</xml_diff>